<commit_message>
PageRank using spark and SVD statistics
</commit_message>
<xml_diff>
--- a/answer_templates/word/homework2_ans.docx
+++ b/answer_templates/word/homework2_ans.docx
@@ -1,6 +1,6 @@
 
 <file path=word/document.xml><?xml version="1.0" encoding="utf-8"?>
-<w:document xmlns:wpc="http://schemas.microsoft.com/office/word/2010/wordprocessingCanvas" xmlns:mo="http://schemas.microsoft.com/office/mac/office/2008/main" xmlns:mc="http://schemas.openxmlformats.org/markup-compatibility/2006" xmlns:mv="urn:schemas-microsoft-com:mac:vml" xmlns:o="urn:schemas-microsoft-com:office:office" xmlns:r="http://schemas.openxmlformats.org/officeDocument/2006/relationships" xmlns:m="http://schemas.openxmlformats.org/officeDocument/2006/math" xmlns:v="urn:schemas-microsoft-com:vml" xmlns:wp14="http://schemas.microsoft.com/office/word/2010/wordprocessingDrawing" xmlns:wp="http://schemas.openxmlformats.org/drawingml/2006/wordprocessingDrawing" xmlns:w10="urn:schemas-microsoft-com:office:word" xmlns:w="http://schemas.openxmlformats.org/wordprocessingml/2006/main" xmlns:w14="http://schemas.microsoft.com/office/word/2010/wordml" xmlns:w15="http://schemas.microsoft.com/office/word/2012/wordml" xmlns:wpg="http://schemas.microsoft.com/office/word/2010/wordprocessingGroup" xmlns:wpi="http://schemas.microsoft.com/office/word/2010/wordprocessingInk" xmlns:wne="http://schemas.microsoft.com/office/word/2006/wordml" xmlns:wps="http://schemas.microsoft.com/office/word/2010/wordprocessingShape" mc:Ignorable="w14 w15 wp14">
+<w:document xmlns:wpc="http://schemas.microsoft.com/office/word/2010/wordprocessingCanvas" xmlns:cx="http://schemas.microsoft.com/office/drawing/2014/chartex" xmlns:cx1="http://schemas.microsoft.com/office/drawing/2015/9/8/chartex" xmlns:cx2="http://schemas.microsoft.com/office/drawing/2015/10/21/chartex" xmlns:cx3="http://schemas.microsoft.com/office/drawing/2016/5/9/chartex" xmlns:cx4="http://schemas.microsoft.com/office/drawing/2016/5/10/chartex" xmlns:cx5="http://schemas.microsoft.com/office/drawing/2016/5/11/chartex" xmlns:cx6="http://schemas.microsoft.com/office/drawing/2016/5/12/chartex" xmlns:cx7="http://schemas.microsoft.com/office/drawing/2016/5/13/chartex" xmlns:cx8="http://schemas.microsoft.com/office/drawing/2016/5/14/chartex" xmlns:mc="http://schemas.openxmlformats.org/markup-compatibility/2006" xmlns:aink="http://schemas.microsoft.com/office/drawing/2016/ink" xmlns:am3d="http://schemas.microsoft.com/office/drawing/2017/model3d" xmlns:o="urn:schemas-microsoft-com:office:office" xmlns:r="http://schemas.openxmlformats.org/officeDocument/2006/relationships" xmlns:m="http://schemas.openxmlformats.org/officeDocument/2006/math" xmlns:v="urn:schemas-microsoft-com:vml" xmlns:wp14="http://schemas.microsoft.com/office/word/2010/wordprocessingDrawing" xmlns:wp="http://schemas.openxmlformats.org/drawingml/2006/wordprocessingDrawing" xmlns:w10="urn:schemas-microsoft-com:office:word" xmlns:w="http://schemas.openxmlformats.org/wordprocessingml/2006/main" xmlns:w14="http://schemas.microsoft.com/office/word/2010/wordml" xmlns:w15="http://schemas.microsoft.com/office/word/2012/wordml" xmlns:w16cid="http://schemas.microsoft.com/office/word/2016/wordml/cid" xmlns:w16se="http://schemas.microsoft.com/office/word/2015/wordml/symex" xmlns:wpg="http://schemas.microsoft.com/office/word/2010/wordprocessingGroup" xmlns:wpi="http://schemas.microsoft.com/office/word/2010/wordprocessingInk" xmlns:wne="http://schemas.microsoft.com/office/word/2006/wordml" xmlns:wps="http://schemas.microsoft.com/office/word/2010/wordprocessingShape" mc:Ignorable="w14 w15 w16se w16cid wp14">
   <w:body>
     <w:p>
       <w:r>
@@ -61,8 +61,6 @@
       <w:r>
         <w:t>)</w:t>
       </w:r>
-      <w:bookmarkStart w:id="0" w:name="_GoBack"/>
-      <w:bookmarkEnd w:id="0"/>
     </w:p>
     <w:p/>
     <w:p>
@@ -170,7 +168,18 @@
     <w:p/>
     <w:p>
       <w:r>
-        <w:t>(Signed)________________________________________________________________</w:t>
+        <w:t>(Signed)</w:t>
+      </w:r>
+      <w:r>
+        <w:t xml:space="preserve"> </w:t>
+      </w:r>
+      <w:r>
+        <w:rPr>
+          <w:b/>
+          <w:bCs/>
+          <w:u w:val="single"/>
+        </w:rPr>
+        <w:t>R.A</w:t>
       </w:r>
     </w:p>
     <w:p/>
@@ -311,41 +320,1241 @@
     </w:p>
     <w:p>
       <w:pPr>
-        <w:outlineLvl w:val="0"/>
-      </w:pPr>
-    </w:p>
-    <w:p>
-      <w:pPr>
-        <w:outlineLvl w:val="0"/>
-      </w:pPr>
-    </w:p>
-    <w:p>
-      <w:pPr>
-        <w:outlineLvl w:val="0"/>
-      </w:pPr>
-    </w:p>
-    <w:p>
-      <w:pPr>
-        <w:outlineLvl w:val="0"/>
-      </w:pPr>
-      <w:r>
-        <w:t xml:space="preserve">Answer to Question 1(e)(b) </w:t>
-      </w:r>
-    </w:p>
-    <w:p>
-      <w:pPr>
-        <w:outlineLvl w:val="0"/>
-      </w:pPr>
-    </w:p>
-    <w:p>
-      <w:pPr>
-        <w:outlineLvl w:val="0"/>
-      </w:pPr>
-    </w:p>
-    <w:p>
-      <w:pPr>
-        <w:outlineLvl w:val="0"/>
-      </w:pPr>
+        <w:tabs>
+          <w:tab w:val="left" w:pos="560"/>
+          <w:tab w:val="left" w:pos="1120"/>
+          <w:tab w:val="left" w:pos="1680"/>
+          <w:tab w:val="left" w:pos="2240"/>
+          <w:tab w:val="left" w:pos="2800"/>
+          <w:tab w:val="left" w:pos="3360"/>
+          <w:tab w:val="left" w:pos="3920"/>
+          <w:tab w:val="left" w:pos="4480"/>
+          <w:tab w:val="left" w:pos="5040"/>
+          <w:tab w:val="left" w:pos="5600"/>
+          <w:tab w:val="left" w:pos="6160"/>
+          <w:tab w:val="left" w:pos="6720"/>
+        </w:tabs>
+        <w:autoSpaceDE w:val="0"/>
+        <w:autoSpaceDN w:val="0"/>
+        <w:adjustRightInd w:val="0"/>
+        <w:rPr>
+          <w:rFonts w:ascii="Menlo" w:hAnsi="Menlo" w:cs="Menlo"/>
+          <w:b/>
+          <w:bCs/>
+          <w:color w:val="000000"/>
+          <w:sz w:val="22"/>
+          <w:szCs w:val="22"/>
+          <w:lang w:val="en-GB"/>
+        </w:rPr>
+      </w:pPr>
+      <w:r>
+        <w:rPr>
+          <w:rFonts w:ascii="Menlo" w:hAnsi="Menlo" w:cs="Menlo"/>
+          <w:b/>
+          <w:bCs/>
+          <w:color w:val="000000"/>
+          <w:sz w:val="22"/>
+          <w:szCs w:val="22"/>
+          <w:lang w:val="en-GB"/>
+        </w:rPr>
+        <w:t>U Matrix</w:t>
+      </w:r>
+    </w:p>
+    <w:p>
+      <w:pPr>
+        <w:tabs>
+          <w:tab w:val="left" w:pos="560"/>
+          <w:tab w:val="left" w:pos="1120"/>
+          <w:tab w:val="left" w:pos="1680"/>
+          <w:tab w:val="left" w:pos="2240"/>
+          <w:tab w:val="left" w:pos="2800"/>
+          <w:tab w:val="left" w:pos="3360"/>
+          <w:tab w:val="left" w:pos="3920"/>
+          <w:tab w:val="left" w:pos="4480"/>
+          <w:tab w:val="left" w:pos="5040"/>
+          <w:tab w:val="left" w:pos="5600"/>
+          <w:tab w:val="left" w:pos="6160"/>
+          <w:tab w:val="left" w:pos="6720"/>
+        </w:tabs>
+        <w:autoSpaceDE w:val="0"/>
+        <w:autoSpaceDN w:val="0"/>
+        <w:adjustRightInd w:val="0"/>
+        <w:rPr>
+          <w:rFonts w:ascii="Menlo" w:hAnsi="Menlo" w:cs="Menlo"/>
+          <w:color w:val="000000"/>
+          <w:sz w:val="22"/>
+          <w:szCs w:val="22"/>
+          <w:lang w:val="en-GB"/>
+        </w:rPr>
+      </w:pPr>
+      <w:r>
+        <w:rPr>
+          <w:rFonts w:ascii="Menlo" w:hAnsi="Menlo" w:cs="Menlo"/>
+          <w:color w:val="000000"/>
+          <w:sz w:val="22"/>
+          <w:szCs w:val="22"/>
+          <w:lang w:val="en-GB"/>
+        </w:rPr>
+        <w:t xml:space="preserve"> [[-0.27854301</w:t>
+      </w:r>
+      <w:r>
+        <w:rPr>
+          <w:rFonts w:ascii="Menlo" w:hAnsi="Menlo" w:cs="Menlo"/>
+          <w:color w:val="000000"/>
+          <w:sz w:val="22"/>
+          <w:szCs w:val="22"/>
+          <w:lang w:val="en-GB"/>
+        </w:rPr>
+        <w:tab/>
+      </w:r>
+      <w:r>
+        <w:rPr>
+          <w:rFonts w:ascii="Menlo" w:hAnsi="Menlo" w:cs="Menlo"/>
+          <w:color w:val="000000"/>
+          <w:sz w:val="22"/>
+          <w:szCs w:val="22"/>
+          <w:lang w:val="en-GB"/>
+        </w:rPr>
+        <w:t>0.5</w:t>
+      </w:r>
+      <w:r>
+        <w:rPr>
+          <w:rFonts w:ascii="Menlo" w:hAnsi="Menlo" w:cs="Menlo"/>
+          <w:color w:val="000000"/>
+          <w:sz w:val="22"/>
+          <w:szCs w:val="22"/>
+          <w:lang w:val="en-GB"/>
+        </w:rPr>
+        <w:tab/>
+      </w:r>
+      <w:r>
+        <w:rPr>
+          <w:rFonts w:ascii="Menlo" w:hAnsi="Menlo" w:cs="Menlo"/>
+          <w:color w:val="000000"/>
+          <w:sz w:val="22"/>
+          <w:szCs w:val="22"/>
+          <w:lang w:val="en-GB"/>
+        </w:rPr>
+        <w:tab/>
+      </w:r>
+      <w:r>
+        <w:rPr>
+          <w:rFonts w:ascii="Menlo" w:hAnsi="Menlo" w:cs="Menlo"/>
+          <w:color w:val="000000"/>
+          <w:sz w:val="22"/>
+          <w:szCs w:val="22"/>
+          <w:lang w:val="en-GB"/>
+        </w:rPr>
+        <w:t>-0.75033067</w:t>
+      </w:r>
+      <w:r>
+        <w:rPr>
+          <w:rFonts w:ascii="Menlo" w:hAnsi="Menlo" w:cs="Menlo"/>
+          <w:color w:val="000000"/>
+          <w:sz w:val="22"/>
+          <w:szCs w:val="22"/>
+          <w:lang w:val="en-GB"/>
+        </w:rPr>
+        <w:tab/>
+      </w:r>
+      <w:r>
+        <w:rPr>
+          <w:rFonts w:ascii="Menlo" w:hAnsi="Menlo" w:cs="Menlo"/>
+          <w:color w:val="000000"/>
+          <w:sz w:val="22"/>
+          <w:szCs w:val="22"/>
+          <w:lang w:val="en-GB"/>
+        </w:rPr>
+        <w:t>-0.33078343]</w:t>
+      </w:r>
+    </w:p>
+    <w:p>
+      <w:pPr>
+        <w:tabs>
+          <w:tab w:val="left" w:pos="560"/>
+          <w:tab w:val="left" w:pos="1120"/>
+          <w:tab w:val="left" w:pos="1680"/>
+          <w:tab w:val="left" w:pos="2240"/>
+          <w:tab w:val="left" w:pos="2800"/>
+          <w:tab w:val="left" w:pos="3360"/>
+          <w:tab w:val="left" w:pos="3920"/>
+          <w:tab w:val="left" w:pos="4480"/>
+          <w:tab w:val="left" w:pos="5040"/>
+          <w:tab w:val="left" w:pos="5600"/>
+          <w:tab w:val="left" w:pos="6160"/>
+          <w:tab w:val="left" w:pos="6720"/>
+        </w:tabs>
+        <w:autoSpaceDE w:val="0"/>
+        <w:autoSpaceDN w:val="0"/>
+        <w:adjustRightInd w:val="0"/>
+        <w:rPr>
+          <w:rFonts w:ascii="Menlo" w:hAnsi="Menlo" w:cs="Menlo"/>
+          <w:color w:val="000000"/>
+          <w:sz w:val="22"/>
+          <w:szCs w:val="22"/>
+          <w:lang w:val="en-GB"/>
+        </w:rPr>
+      </w:pPr>
+      <w:r>
+        <w:rPr>
+          <w:rFonts w:ascii="Menlo" w:hAnsi="Menlo" w:cs="Menlo"/>
+          <w:color w:val="000000"/>
+          <w:sz w:val="22"/>
+          <w:szCs w:val="22"/>
+          <w:lang w:val="en-GB"/>
+        </w:rPr>
+        <w:t xml:space="preserve"> [-0.27854301</w:t>
+      </w:r>
+      <w:r>
+        <w:rPr>
+          <w:rFonts w:ascii="Menlo" w:hAnsi="Menlo" w:cs="Menlo"/>
+          <w:color w:val="000000"/>
+          <w:sz w:val="22"/>
+          <w:szCs w:val="22"/>
+          <w:lang w:val="en-GB"/>
+        </w:rPr>
+        <w:tab/>
+      </w:r>
+      <w:r>
+        <w:rPr>
+          <w:rFonts w:ascii="Menlo" w:hAnsi="Menlo" w:cs="Menlo"/>
+          <w:color w:val="000000"/>
+          <w:sz w:val="22"/>
+          <w:szCs w:val="22"/>
+          <w:lang w:val="en-GB"/>
+        </w:rPr>
+        <w:t xml:space="preserve">-0.5   </w:t>
+      </w:r>
+      <w:r>
+        <w:rPr>
+          <w:rFonts w:ascii="Menlo" w:hAnsi="Menlo" w:cs="Menlo"/>
+          <w:color w:val="000000"/>
+          <w:sz w:val="22"/>
+          <w:szCs w:val="22"/>
+          <w:lang w:val="en-GB"/>
+        </w:rPr>
+        <w:tab/>
+      </w:r>
+      <w:r>
+        <w:rPr>
+          <w:rFonts w:ascii="Menlo" w:hAnsi="Menlo" w:cs="Menlo"/>
+          <w:color w:val="000000"/>
+          <w:sz w:val="22"/>
+          <w:szCs w:val="22"/>
+          <w:lang w:val="en-GB"/>
+        </w:rPr>
+        <w:t>0.12733222</w:t>
+      </w:r>
+      <w:r>
+        <w:rPr>
+          <w:rFonts w:ascii="Menlo" w:hAnsi="Menlo" w:cs="Menlo"/>
+          <w:color w:val="000000"/>
+          <w:sz w:val="22"/>
+          <w:szCs w:val="22"/>
+          <w:lang w:val="en-GB"/>
+        </w:rPr>
+        <w:tab/>
+      </w:r>
+      <w:r>
+        <w:rPr>
+          <w:rFonts w:ascii="Menlo" w:hAnsi="Menlo" w:cs="Menlo"/>
+          <w:color w:val="000000"/>
+          <w:sz w:val="22"/>
+          <w:szCs w:val="22"/>
+          <w:lang w:val="en-GB"/>
+        </w:rPr>
+        <w:t>-0.81006191]</w:t>
+      </w:r>
+    </w:p>
+    <w:p>
+      <w:pPr>
+        <w:tabs>
+          <w:tab w:val="left" w:pos="560"/>
+          <w:tab w:val="left" w:pos="1120"/>
+          <w:tab w:val="left" w:pos="1680"/>
+          <w:tab w:val="left" w:pos="2240"/>
+          <w:tab w:val="left" w:pos="2800"/>
+          <w:tab w:val="left" w:pos="3360"/>
+          <w:tab w:val="left" w:pos="3920"/>
+          <w:tab w:val="left" w:pos="4480"/>
+          <w:tab w:val="left" w:pos="5040"/>
+          <w:tab w:val="left" w:pos="5600"/>
+          <w:tab w:val="left" w:pos="6160"/>
+          <w:tab w:val="left" w:pos="6720"/>
+        </w:tabs>
+        <w:autoSpaceDE w:val="0"/>
+        <w:autoSpaceDN w:val="0"/>
+        <w:adjustRightInd w:val="0"/>
+        <w:rPr>
+          <w:rFonts w:ascii="Menlo" w:hAnsi="Menlo" w:cs="Menlo"/>
+          <w:color w:val="000000"/>
+          <w:sz w:val="22"/>
+          <w:szCs w:val="22"/>
+          <w:lang w:val="en-GB"/>
+        </w:rPr>
+      </w:pPr>
+      <w:r>
+        <w:rPr>
+          <w:rFonts w:ascii="Menlo" w:hAnsi="Menlo" w:cs="Menlo"/>
+          <w:color w:val="000000"/>
+          <w:sz w:val="22"/>
+          <w:szCs w:val="22"/>
+          <w:lang w:val="en-GB"/>
+        </w:rPr>
+        <w:t xml:space="preserve"> [-0.64993368 </w:t>
+      </w:r>
+      <w:r>
+        <w:rPr>
+          <w:rFonts w:ascii="Menlo" w:hAnsi="Menlo" w:cs="Menlo"/>
+          <w:color w:val="000000"/>
+          <w:sz w:val="22"/>
+          <w:szCs w:val="22"/>
+          <w:lang w:val="en-GB"/>
+        </w:rPr>
+        <w:tab/>
+      </w:r>
+      <w:r>
+        <w:rPr>
+          <w:rFonts w:ascii="Menlo" w:hAnsi="Menlo" w:cs="Menlo"/>
+          <w:color w:val="000000"/>
+          <w:sz w:val="22"/>
+          <w:szCs w:val="22"/>
+          <w:lang w:val="en-GB"/>
+        </w:rPr>
+        <w:t xml:space="preserve">0.5   </w:t>
+      </w:r>
+      <w:r>
+        <w:rPr>
+          <w:rFonts w:ascii="Menlo" w:hAnsi="Menlo" w:cs="Menlo"/>
+          <w:color w:val="000000"/>
+          <w:sz w:val="22"/>
+          <w:szCs w:val="22"/>
+          <w:lang w:val="en-GB"/>
+        </w:rPr>
+        <w:tab/>
+      </w:r>
+      <w:r>
+        <w:rPr>
+          <w:rFonts w:ascii="Menlo" w:hAnsi="Menlo" w:cs="Menlo"/>
+          <w:color w:val="000000"/>
+          <w:sz w:val="22"/>
+          <w:szCs w:val="22"/>
+          <w:lang w:val="en-GB"/>
+        </w:rPr>
+        <w:t>0.57233111</w:t>
+      </w:r>
+      <w:r>
+        <w:rPr>
+          <w:rFonts w:ascii="Menlo" w:hAnsi="Menlo" w:cs="Menlo"/>
+          <w:color w:val="000000"/>
+          <w:sz w:val="22"/>
+          <w:szCs w:val="22"/>
+          <w:lang w:val="en-GB"/>
+        </w:rPr>
+        <w:tab/>
+      </w:r>
+      <w:r>
+        <w:rPr>
+          <w:rFonts w:ascii="Menlo" w:hAnsi="Menlo" w:cs="Menlo"/>
+          <w:color w:val="000000"/>
+          <w:sz w:val="22"/>
+          <w:szCs w:val="22"/>
+          <w:lang w:val="en-GB"/>
+        </w:rPr>
+        <w:t>0.00482762]</w:t>
+      </w:r>
+    </w:p>
+    <w:p>
+      <w:pPr>
+        <w:tabs>
+          <w:tab w:val="left" w:pos="560"/>
+          <w:tab w:val="left" w:pos="1120"/>
+          <w:tab w:val="left" w:pos="1680"/>
+          <w:tab w:val="left" w:pos="2240"/>
+          <w:tab w:val="left" w:pos="2800"/>
+          <w:tab w:val="left" w:pos="3360"/>
+          <w:tab w:val="left" w:pos="3920"/>
+          <w:tab w:val="left" w:pos="4480"/>
+          <w:tab w:val="left" w:pos="5040"/>
+          <w:tab w:val="left" w:pos="5600"/>
+          <w:tab w:val="left" w:pos="6160"/>
+          <w:tab w:val="left" w:pos="6720"/>
+        </w:tabs>
+        <w:autoSpaceDE w:val="0"/>
+        <w:autoSpaceDN w:val="0"/>
+        <w:adjustRightInd w:val="0"/>
+        <w:rPr>
+          <w:rFonts w:ascii="Menlo" w:hAnsi="Menlo" w:cs="Menlo"/>
+          <w:color w:val="000000"/>
+          <w:sz w:val="22"/>
+          <w:szCs w:val="22"/>
+          <w:lang w:val="en-GB"/>
+        </w:rPr>
+      </w:pPr>
+      <w:r>
+        <w:rPr>
+          <w:rFonts w:ascii="Menlo" w:hAnsi="Menlo" w:cs="Menlo"/>
+          <w:color w:val="000000"/>
+          <w:sz w:val="22"/>
+          <w:szCs w:val="22"/>
+          <w:lang w:val="en-GB"/>
+        </w:rPr>
+        <w:t xml:space="preserve"> [-0.64993368</w:t>
+      </w:r>
+      <w:r>
+        <w:rPr>
+          <w:rFonts w:ascii="Menlo" w:hAnsi="Menlo" w:cs="Menlo"/>
+          <w:color w:val="000000"/>
+          <w:sz w:val="22"/>
+          <w:szCs w:val="22"/>
+          <w:lang w:val="en-GB"/>
+        </w:rPr>
+        <w:tab/>
+      </w:r>
+      <w:r>
+        <w:rPr>
+          <w:rFonts w:ascii="Menlo" w:hAnsi="Menlo" w:cs="Menlo"/>
+          <w:color w:val="000000"/>
+          <w:sz w:val="22"/>
+          <w:szCs w:val="22"/>
+          <w:lang w:val="en-GB"/>
+        </w:rPr>
+        <w:t xml:space="preserve">-0.5   </w:t>
+      </w:r>
+      <w:r>
+        <w:rPr>
+          <w:rFonts w:ascii="Menlo" w:hAnsi="Menlo" w:cs="Menlo"/>
+          <w:color w:val="000000"/>
+          <w:sz w:val="22"/>
+          <w:szCs w:val="22"/>
+          <w:lang w:val="en-GB"/>
+        </w:rPr>
+        <w:tab/>
+      </w:r>
+      <w:r>
+        <w:rPr>
+          <w:rFonts w:ascii="Menlo" w:hAnsi="Menlo" w:cs="Menlo"/>
+          <w:color w:val="000000"/>
+          <w:sz w:val="22"/>
+          <w:szCs w:val="22"/>
+          <w:lang w:val="en-GB"/>
+        </w:rPr>
+        <w:t>-0.30533177</w:t>
+      </w:r>
+      <w:r>
+        <w:rPr>
+          <w:rFonts w:ascii="Menlo" w:hAnsi="Menlo" w:cs="Menlo"/>
+          <w:color w:val="000000"/>
+          <w:sz w:val="22"/>
+          <w:szCs w:val="22"/>
+          <w:lang w:val="en-GB"/>
+        </w:rPr>
+        <w:tab/>
+      </w:r>
+      <w:r>
+        <w:rPr>
+          <w:rFonts w:ascii="Menlo" w:hAnsi="Menlo" w:cs="Menlo"/>
+          <w:color w:val="000000"/>
+          <w:sz w:val="22"/>
+          <w:szCs w:val="22"/>
+          <w:lang w:val="en-GB"/>
+        </w:rPr>
+        <w:t>0.</w:t>
+      </w:r>
+      <w:proofErr w:type="gramStart"/>
+      <w:r>
+        <w:rPr>
+          <w:rFonts w:ascii="Menlo" w:hAnsi="Menlo" w:cs="Menlo"/>
+          <w:color w:val="000000"/>
+          <w:sz w:val="22"/>
+          <w:szCs w:val="22"/>
+          <w:lang w:val="en-GB"/>
+        </w:rPr>
+        <w:t>4841061 ]</w:t>
+      </w:r>
+      <w:proofErr w:type="gramEnd"/>
+      <w:r>
+        <w:rPr>
+          <w:rFonts w:ascii="Menlo" w:hAnsi="Menlo" w:cs="Menlo"/>
+          <w:color w:val="000000"/>
+          <w:sz w:val="22"/>
+          <w:szCs w:val="22"/>
+          <w:lang w:val="en-GB"/>
+        </w:rPr>
+        <w:t>]</w:t>
+      </w:r>
+    </w:p>
+    <w:p>
+      <w:pPr>
+        <w:tabs>
+          <w:tab w:val="left" w:pos="560"/>
+          <w:tab w:val="left" w:pos="1120"/>
+          <w:tab w:val="left" w:pos="1680"/>
+          <w:tab w:val="left" w:pos="2240"/>
+          <w:tab w:val="left" w:pos="2800"/>
+          <w:tab w:val="left" w:pos="3360"/>
+          <w:tab w:val="left" w:pos="3920"/>
+          <w:tab w:val="left" w:pos="4480"/>
+          <w:tab w:val="left" w:pos="5040"/>
+          <w:tab w:val="left" w:pos="5600"/>
+          <w:tab w:val="left" w:pos="6160"/>
+          <w:tab w:val="left" w:pos="6720"/>
+        </w:tabs>
+        <w:autoSpaceDE w:val="0"/>
+        <w:autoSpaceDN w:val="0"/>
+        <w:adjustRightInd w:val="0"/>
+        <w:rPr>
+          <w:rFonts w:ascii="Menlo" w:hAnsi="Menlo" w:cs="Menlo"/>
+          <w:b/>
+          <w:bCs/>
+          <w:color w:val="000000"/>
+          <w:sz w:val="22"/>
+          <w:szCs w:val="22"/>
+          <w:lang w:val="en-GB"/>
+        </w:rPr>
+      </w:pPr>
+      <w:r>
+        <w:rPr>
+          <w:rFonts w:ascii="Menlo" w:hAnsi="Menlo" w:cs="Menlo"/>
+          <w:b/>
+          <w:bCs/>
+          <w:color w:val="000000"/>
+          <w:sz w:val="22"/>
+          <w:szCs w:val="22"/>
+          <w:lang w:val="en-GB"/>
+        </w:rPr>
+        <w:t>E Matrix</w:t>
+      </w:r>
+    </w:p>
+    <w:p>
+      <w:pPr>
+        <w:tabs>
+          <w:tab w:val="left" w:pos="560"/>
+          <w:tab w:val="left" w:pos="1120"/>
+          <w:tab w:val="left" w:pos="1680"/>
+          <w:tab w:val="left" w:pos="2240"/>
+          <w:tab w:val="left" w:pos="2800"/>
+          <w:tab w:val="left" w:pos="3360"/>
+          <w:tab w:val="left" w:pos="3920"/>
+          <w:tab w:val="left" w:pos="4480"/>
+          <w:tab w:val="left" w:pos="5040"/>
+          <w:tab w:val="left" w:pos="5600"/>
+          <w:tab w:val="left" w:pos="6160"/>
+          <w:tab w:val="left" w:pos="6720"/>
+        </w:tabs>
+        <w:autoSpaceDE w:val="0"/>
+        <w:autoSpaceDN w:val="0"/>
+        <w:adjustRightInd w:val="0"/>
+        <w:rPr>
+          <w:rFonts w:ascii="Menlo" w:hAnsi="Menlo" w:cs="Menlo"/>
+          <w:color w:val="000000"/>
+          <w:sz w:val="22"/>
+          <w:szCs w:val="22"/>
+          <w:lang w:val="en-GB"/>
+        </w:rPr>
+      </w:pPr>
+      <w:r>
+        <w:rPr>
+          <w:rFonts w:ascii="Menlo" w:hAnsi="Menlo" w:cs="Menlo"/>
+          <w:color w:val="000000"/>
+          <w:sz w:val="22"/>
+          <w:szCs w:val="22"/>
+          <w:lang w:val="en-GB"/>
+        </w:rPr>
+        <w:t xml:space="preserve"> [7.61577311</w:t>
+      </w:r>
+      <w:r>
+        <w:rPr>
+          <w:rFonts w:ascii="Menlo" w:hAnsi="Menlo" w:cs="Menlo"/>
+          <w:color w:val="000000"/>
+          <w:sz w:val="22"/>
+          <w:szCs w:val="22"/>
+          <w:lang w:val="en-GB"/>
+        </w:rPr>
+        <w:tab/>
+      </w:r>
+      <w:r>
+        <w:rPr>
+          <w:rFonts w:ascii="Menlo" w:hAnsi="Menlo" w:cs="Menlo"/>
+          <w:color w:val="000000"/>
+          <w:sz w:val="22"/>
+          <w:szCs w:val="22"/>
+          <w:lang w:val="en-GB"/>
+        </w:rPr>
+        <w:tab/>
+      </w:r>
+      <w:r>
+        <w:rPr>
+          <w:rFonts w:ascii="Menlo" w:hAnsi="Menlo" w:cs="Menlo"/>
+          <w:color w:val="000000"/>
+          <w:sz w:val="22"/>
+          <w:szCs w:val="22"/>
+          <w:lang w:val="en-GB"/>
+        </w:rPr>
+        <w:t>1.41421356]</w:t>
+      </w:r>
+    </w:p>
+    <w:p>
+      <w:pPr>
+        <w:tabs>
+          <w:tab w:val="left" w:pos="560"/>
+          <w:tab w:val="left" w:pos="1120"/>
+          <w:tab w:val="left" w:pos="1680"/>
+          <w:tab w:val="left" w:pos="2240"/>
+          <w:tab w:val="left" w:pos="2800"/>
+          <w:tab w:val="left" w:pos="3360"/>
+          <w:tab w:val="left" w:pos="3920"/>
+          <w:tab w:val="left" w:pos="4480"/>
+          <w:tab w:val="left" w:pos="5040"/>
+          <w:tab w:val="left" w:pos="5600"/>
+          <w:tab w:val="left" w:pos="6160"/>
+          <w:tab w:val="left" w:pos="6720"/>
+        </w:tabs>
+        <w:autoSpaceDE w:val="0"/>
+        <w:autoSpaceDN w:val="0"/>
+        <w:adjustRightInd w:val="0"/>
+        <w:rPr>
+          <w:rFonts w:ascii="Menlo" w:hAnsi="Menlo" w:cs="Menlo"/>
+          <w:b/>
+          <w:bCs/>
+          <w:color w:val="000000"/>
+          <w:sz w:val="22"/>
+          <w:szCs w:val="22"/>
+          <w:lang w:val="en-GB"/>
+        </w:rPr>
+      </w:pPr>
+      <w:r>
+        <w:rPr>
+          <w:rFonts w:ascii="Menlo" w:hAnsi="Menlo" w:cs="Menlo"/>
+          <w:b/>
+          <w:bCs/>
+          <w:color w:val="000000"/>
+          <w:sz w:val="22"/>
+          <w:szCs w:val="22"/>
+          <w:lang w:val="en-GB"/>
+        </w:rPr>
+        <w:t>V transpose Matrix</w:t>
+      </w:r>
+    </w:p>
+    <w:p>
+      <w:pPr>
+        <w:tabs>
+          <w:tab w:val="left" w:pos="560"/>
+          <w:tab w:val="left" w:pos="1120"/>
+          <w:tab w:val="left" w:pos="1680"/>
+          <w:tab w:val="left" w:pos="2240"/>
+          <w:tab w:val="left" w:pos="2800"/>
+          <w:tab w:val="left" w:pos="3360"/>
+          <w:tab w:val="left" w:pos="3920"/>
+          <w:tab w:val="left" w:pos="4480"/>
+          <w:tab w:val="left" w:pos="5040"/>
+          <w:tab w:val="left" w:pos="5600"/>
+          <w:tab w:val="left" w:pos="6160"/>
+          <w:tab w:val="left" w:pos="6720"/>
+        </w:tabs>
+        <w:autoSpaceDE w:val="0"/>
+        <w:autoSpaceDN w:val="0"/>
+        <w:adjustRightInd w:val="0"/>
+        <w:rPr>
+          <w:rFonts w:ascii="Menlo" w:hAnsi="Menlo" w:cs="Menlo"/>
+          <w:color w:val="000000"/>
+          <w:sz w:val="22"/>
+          <w:szCs w:val="22"/>
+          <w:lang w:val="en-GB"/>
+        </w:rPr>
+      </w:pPr>
+      <w:r>
+        <w:rPr>
+          <w:rFonts w:ascii="Menlo" w:hAnsi="Menlo" w:cs="Menlo"/>
+          <w:color w:val="000000"/>
+          <w:sz w:val="22"/>
+          <w:szCs w:val="22"/>
+          <w:lang w:val="en-GB"/>
+        </w:rPr>
+        <w:t xml:space="preserve"> [[-0.70710678</w:t>
+      </w:r>
+      <w:r>
+        <w:rPr>
+          <w:rFonts w:ascii="Menlo" w:hAnsi="Menlo" w:cs="Menlo"/>
+          <w:color w:val="000000"/>
+          <w:sz w:val="22"/>
+          <w:szCs w:val="22"/>
+          <w:lang w:val="en-GB"/>
+        </w:rPr>
+        <w:tab/>
+      </w:r>
+      <w:r>
+        <w:rPr>
+          <w:rFonts w:ascii="Menlo" w:hAnsi="Menlo" w:cs="Menlo"/>
+          <w:color w:val="000000"/>
+          <w:sz w:val="22"/>
+          <w:szCs w:val="22"/>
+          <w:lang w:val="en-GB"/>
+        </w:rPr>
+        <w:t>-0.70710678]</w:t>
+      </w:r>
+    </w:p>
+    <w:p>
+      <w:pPr>
+        <w:tabs>
+          <w:tab w:val="left" w:pos="560"/>
+          <w:tab w:val="left" w:pos="1120"/>
+          <w:tab w:val="left" w:pos="1680"/>
+          <w:tab w:val="left" w:pos="2240"/>
+          <w:tab w:val="left" w:pos="2800"/>
+          <w:tab w:val="left" w:pos="3360"/>
+          <w:tab w:val="left" w:pos="3920"/>
+          <w:tab w:val="left" w:pos="4480"/>
+          <w:tab w:val="left" w:pos="5040"/>
+          <w:tab w:val="left" w:pos="5600"/>
+          <w:tab w:val="left" w:pos="6160"/>
+          <w:tab w:val="left" w:pos="6720"/>
+        </w:tabs>
+        <w:autoSpaceDE w:val="0"/>
+        <w:autoSpaceDN w:val="0"/>
+        <w:adjustRightInd w:val="0"/>
+        <w:rPr>
+          <w:rFonts w:ascii="Menlo" w:hAnsi="Menlo" w:cs="Menlo"/>
+          <w:color w:val="000000"/>
+          <w:sz w:val="22"/>
+          <w:szCs w:val="22"/>
+          <w:lang w:val="en-GB"/>
+        </w:rPr>
+      </w:pPr>
+      <w:r>
+        <w:rPr>
+          <w:rFonts w:ascii="Menlo" w:hAnsi="Menlo" w:cs="Menlo"/>
+          <w:color w:val="000000"/>
+          <w:sz w:val="22"/>
+          <w:szCs w:val="22"/>
+          <w:lang w:val="en-GB"/>
+        </w:rPr>
+        <w:t xml:space="preserve"> [-0.70710678</w:t>
+      </w:r>
+      <w:r>
+        <w:rPr>
+          <w:rFonts w:ascii="Menlo" w:hAnsi="Menlo" w:cs="Menlo"/>
+          <w:color w:val="000000"/>
+          <w:sz w:val="22"/>
+          <w:szCs w:val="22"/>
+          <w:lang w:val="en-GB"/>
+        </w:rPr>
+        <w:tab/>
+      </w:r>
+      <w:r>
+        <w:rPr>
+          <w:rFonts w:ascii="Menlo" w:hAnsi="Menlo" w:cs="Menlo"/>
+          <w:color w:val="000000"/>
+          <w:sz w:val="22"/>
+          <w:szCs w:val="22"/>
+          <w:lang w:val="en-GB"/>
+        </w:rPr>
+        <w:t>0.70710678]]</w:t>
+      </w:r>
+    </w:p>
+    <w:p>
+      <w:pPr>
+        <w:outlineLvl w:val="0"/>
+      </w:pPr>
+    </w:p>
+    <w:p>
+      <w:pPr>
+        <w:outlineLvl w:val="0"/>
+      </w:pPr>
+      <w:r>
+        <w:t>Answer to Question 1(e)(b)</w:t>
+      </w:r>
+    </w:p>
+    <w:p>
+      <w:pPr>
+        <w:tabs>
+          <w:tab w:val="left" w:pos="560"/>
+          <w:tab w:val="left" w:pos="1120"/>
+          <w:tab w:val="left" w:pos="1680"/>
+          <w:tab w:val="left" w:pos="2240"/>
+          <w:tab w:val="left" w:pos="2800"/>
+          <w:tab w:val="left" w:pos="3360"/>
+          <w:tab w:val="left" w:pos="3920"/>
+          <w:tab w:val="left" w:pos="4480"/>
+          <w:tab w:val="left" w:pos="5040"/>
+          <w:tab w:val="left" w:pos="5600"/>
+          <w:tab w:val="left" w:pos="6160"/>
+          <w:tab w:val="left" w:pos="6720"/>
+        </w:tabs>
+        <w:autoSpaceDE w:val="0"/>
+        <w:autoSpaceDN w:val="0"/>
+        <w:adjustRightInd w:val="0"/>
+        <w:rPr>
+          <w:rFonts w:ascii="Menlo" w:hAnsi="Menlo" w:cs="Menlo"/>
+          <w:color w:val="000000"/>
+          <w:sz w:val="22"/>
+          <w:szCs w:val="22"/>
+          <w:lang w:val="en-GB"/>
+        </w:rPr>
+      </w:pPr>
+      <w:r>
+        <w:rPr>
+          <w:rFonts w:ascii="Menlo" w:hAnsi="Menlo" w:cs="Menlo"/>
+          <w:b/>
+          <w:bCs/>
+          <w:color w:val="000000"/>
+          <w:sz w:val="22"/>
+          <w:szCs w:val="22"/>
+          <w:lang w:val="en-GB"/>
+        </w:rPr>
+        <w:t>Eval</w:t>
+      </w:r>
+      <w:r>
+        <w:rPr>
+          <w:rFonts w:ascii="Menlo" w:hAnsi="Menlo" w:cs="Menlo"/>
+          <w:color w:val="000000"/>
+          <w:sz w:val="22"/>
+          <w:szCs w:val="22"/>
+          <w:lang w:val="en-GB"/>
+        </w:rPr>
+        <w:t xml:space="preserve"> [2</w:t>
+      </w:r>
+      <w:r>
+        <w:rPr>
+          <w:rFonts w:ascii="Menlo" w:hAnsi="Menlo" w:cs="Menlo"/>
+          <w:color w:val="000000"/>
+          <w:sz w:val="22"/>
+          <w:szCs w:val="22"/>
+          <w:lang w:val="en-GB"/>
+        </w:rPr>
+        <w:t xml:space="preserve">.0, </w:t>
+      </w:r>
+      <w:r>
+        <w:rPr>
+          <w:rFonts w:ascii="Menlo" w:hAnsi="Menlo" w:cs="Menlo"/>
+          <w:color w:val="000000"/>
+          <w:sz w:val="22"/>
+          <w:szCs w:val="22"/>
+          <w:lang w:val="en-GB"/>
+        </w:rPr>
+        <w:t>58.</w:t>
+      </w:r>
+      <w:r>
+        <w:rPr>
+          <w:rFonts w:ascii="Menlo" w:hAnsi="Menlo" w:cs="Menlo"/>
+          <w:color w:val="000000"/>
+          <w:sz w:val="22"/>
+          <w:szCs w:val="22"/>
+          <w:lang w:val="en-GB"/>
+        </w:rPr>
+        <w:t>0</w:t>
+      </w:r>
+      <w:r>
+        <w:rPr>
+          <w:rFonts w:ascii="Menlo" w:hAnsi="Menlo" w:cs="Menlo"/>
+          <w:color w:val="000000"/>
+          <w:sz w:val="22"/>
+          <w:szCs w:val="22"/>
+          <w:lang w:val="en-GB"/>
+        </w:rPr>
+        <w:t>]</w:t>
+      </w:r>
+    </w:p>
+    <w:p>
+      <w:pPr>
+        <w:tabs>
+          <w:tab w:val="left" w:pos="560"/>
+          <w:tab w:val="left" w:pos="1120"/>
+          <w:tab w:val="left" w:pos="1680"/>
+          <w:tab w:val="left" w:pos="2240"/>
+          <w:tab w:val="left" w:pos="2800"/>
+          <w:tab w:val="left" w:pos="3360"/>
+          <w:tab w:val="left" w:pos="3920"/>
+          <w:tab w:val="left" w:pos="4480"/>
+          <w:tab w:val="left" w:pos="5040"/>
+          <w:tab w:val="left" w:pos="5600"/>
+          <w:tab w:val="left" w:pos="6160"/>
+          <w:tab w:val="left" w:pos="6720"/>
+        </w:tabs>
+        <w:autoSpaceDE w:val="0"/>
+        <w:autoSpaceDN w:val="0"/>
+        <w:adjustRightInd w:val="0"/>
+        <w:rPr>
+          <w:rFonts w:ascii="Menlo" w:hAnsi="Menlo" w:cs="Menlo"/>
+          <w:color w:val="000000"/>
+          <w:sz w:val="22"/>
+          <w:szCs w:val="22"/>
+          <w:lang w:val="en-GB"/>
+        </w:rPr>
+      </w:pPr>
+      <w:proofErr w:type="spellStart"/>
+      <w:r>
+        <w:rPr>
+          <w:rFonts w:ascii="Menlo" w:hAnsi="Menlo" w:cs="Menlo"/>
+          <w:b/>
+          <w:bCs/>
+          <w:color w:val="000000"/>
+          <w:sz w:val="22"/>
+          <w:szCs w:val="22"/>
+          <w:lang w:val="en-GB"/>
+        </w:rPr>
+        <w:t>Evector</w:t>
+      </w:r>
+      <w:proofErr w:type="spellEnd"/>
+      <w:r>
+        <w:rPr>
+          <w:rFonts w:ascii="Menlo" w:hAnsi="Menlo" w:cs="Menlo"/>
+          <w:color w:val="000000"/>
+          <w:sz w:val="22"/>
+          <w:szCs w:val="22"/>
+          <w:lang w:val="en-GB"/>
+        </w:rPr>
+        <w:t xml:space="preserve"> [[-0.70710678</w:t>
+      </w:r>
+      <w:r>
+        <w:rPr>
+          <w:rFonts w:ascii="Menlo" w:hAnsi="Menlo" w:cs="Menlo"/>
+          <w:color w:val="000000"/>
+          <w:sz w:val="22"/>
+          <w:szCs w:val="22"/>
+          <w:lang w:val="en-GB"/>
+        </w:rPr>
+        <w:tab/>
+      </w:r>
+      <w:r>
+        <w:rPr>
+          <w:rFonts w:ascii="Menlo" w:hAnsi="Menlo" w:cs="Menlo"/>
+          <w:color w:val="000000"/>
+          <w:sz w:val="22"/>
+          <w:szCs w:val="22"/>
+          <w:lang w:val="en-GB"/>
+        </w:rPr>
+        <w:tab/>
+      </w:r>
+      <w:r>
+        <w:rPr>
+          <w:rFonts w:ascii="Menlo" w:hAnsi="Menlo" w:cs="Menlo"/>
+          <w:color w:val="000000"/>
+          <w:sz w:val="22"/>
+          <w:szCs w:val="22"/>
+          <w:lang w:val="en-GB"/>
+        </w:rPr>
+        <w:t>0.70710678]</w:t>
+      </w:r>
+    </w:p>
+    <w:p>
+      <w:pPr>
+        <w:tabs>
+          <w:tab w:val="left" w:pos="560"/>
+          <w:tab w:val="left" w:pos="1120"/>
+          <w:tab w:val="left" w:pos="1680"/>
+          <w:tab w:val="left" w:pos="2240"/>
+          <w:tab w:val="left" w:pos="2800"/>
+          <w:tab w:val="left" w:pos="3360"/>
+          <w:tab w:val="left" w:pos="3920"/>
+          <w:tab w:val="left" w:pos="4480"/>
+          <w:tab w:val="left" w:pos="5040"/>
+          <w:tab w:val="left" w:pos="5600"/>
+          <w:tab w:val="left" w:pos="6160"/>
+          <w:tab w:val="left" w:pos="6720"/>
+        </w:tabs>
+        <w:autoSpaceDE w:val="0"/>
+        <w:autoSpaceDN w:val="0"/>
+        <w:adjustRightInd w:val="0"/>
+        <w:rPr>
+          <w:rFonts w:ascii="Menlo" w:hAnsi="Menlo" w:cs="Menlo"/>
+          <w:color w:val="000000"/>
+          <w:sz w:val="22"/>
+          <w:szCs w:val="22"/>
+          <w:lang w:val="en-GB"/>
+        </w:rPr>
+      </w:pPr>
+      <w:r>
+        <w:rPr>
+          <w:rFonts w:ascii="Menlo" w:hAnsi="Menlo" w:cs="Menlo"/>
+          <w:color w:val="000000"/>
+          <w:sz w:val="22"/>
+          <w:szCs w:val="22"/>
+          <w:lang w:val="en-GB"/>
+        </w:rPr>
+        <w:t xml:space="preserve"> </w:t>
+      </w:r>
+      <w:r>
+        <w:rPr>
+          <w:rFonts w:ascii="Menlo" w:hAnsi="Menlo" w:cs="Menlo"/>
+          <w:color w:val="000000"/>
+          <w:sz w:val="22"/>
+          <w:szCs w:val="22"/>
+          <w:lang w:val="en-GB"/>
+        </w:rPr>
+        <w:tab/>
+      </w:r>
+      <w:r>
+        <w:rPr>
+          <w:rFonts w:ascii="Menlo" w:hAnsi="Menlo" w:cs="Menlo"/>
+          <w:color w:val="000000"/>
+          <w:sz w:val="22"/>
+          <w:szCs w:val="22"/>
+          <w:lang w:val="en-GB"/>
+        </w:rPr>
+        <w:tab/>
+        <w:t xml:space="preserve"> </w:t>
+      </w:r>
+      <w:r>
+        <w:rPr>
+          <w:rFonts w:ascii="Menlo" w:hAnsi="Menlo" w:cs="Menlo"/>
+          <w:color w:val="000000"/>
+          <w:sz w:val="22"/>
+          <w:szCs w:val="22"/>
+          <w:lang w:val="en-GB"/>
+        </w:rPr>
+        <w:t>[0.70710678</w:t>
+      </w:r>
+      <w:r>
+        <w:rPr>
+          <w:rFonts w:ascii="Menlo" w:hAnsi="Menlo" w:cs="Menlo"/>
+          <w:color w:val="000000"/>
+          <w:sz w:val="22"/>
+          <w:szCs w:val="22"/>
+          <w:lang w:val="en-GB"/>
+        </w:rPr>
+        <w:tab/>
+      </w:r>
+      <w:r>
+        <w:rPr>
+          <w:rFonts w:ascii="Menlo" w:hAnsi="Menlo" w:cs="Menlo"/>
+          <w:color w:val="000000"/>
+          <w:sz w:val="22"/>
+          <w:szCs w:val="22"/>
+          <w:lang w:val="en-GB"/>
+        </w:rPr>
+        <w:tab/>
+      </w:r>
+      <w:r>
+        <w:rPr>
+          <w:rFonts w:ascii="Menlo" w:hAnsi="Menlo" w:cs="Menlo"/>
+          <w:color w:val="000000"/>
+          <w:sz w:val="22"/>
+          <w:szCs w:val="22"/>
+          <w:lang w:val="en-GB"/>
+        </w:rPr>
+        <w:t>0.70710678]]</w:t>
+      </w:r>
+    </w:p>
+    <w:p>
+      <w:pPr>
+        <w:tabs>
+          <w:tab w:val="left" w:pos="560"/>
+          <w:tab w:val="left" w:pos="1120"/>
+          <w:tab w:val="left" w:pos="1680"/>
+          <w:tab w:val="left" w:pos="2240"/>
+          <w:tab w:val="left" w:pos="2800"/>
+          <w:tab w:val="left" w:pos="3360"/>
+          <w:tab w:val="left" w:pos="3920"/>
+          <w:tab w:val="left" w:pos="4480"/>
+          <w:tab w:val="left" w:pos="5040"/>
+          <w:tab w:val="left" w:pos="5600"/>
+          <w:tab w:val="left" w:pos="6160"/>
+          <w:tab w:val="left" w:pos="6720"/>
+        </w:tabs>
+        <w:autoSpaceDE w:val="0"/>
+        <w:autoSpaceDN w:val="0"/>
+        <w:adjustRightInd w:val="0"/>
+        <w:rPr>
+          <w:rFonts w:ascii="Menlo" w:hAnsi="Menlo" w:cs="Menlo"/>
+          <w:color w:val="000000"/>
+          <w:sz w:val="22"/>
+          <w:szCs w:val="22"/>
+          <w:lang w:val="en-GB"/>
+        </w:rPr>
+      </w:pPr>
+      <w:r>
+        <w:rPr>
+          <w:rFonts w:ascii="Menlo" w:hAnsi="Menlo" w:cs="Menlo"/>
+          <w:b/>
+          <w:bCs/>
+          <w:color w:val="000000"/>
+          <w:sz w:val="22"/>
+          <w:szCs w:val="22"/>
+          <w:lang w:val="en-GB"/>
+        </w:rPr>
+        <w:t>Sorted Eva</w:t>
+      </w:r>
+      <w:r>
+        <w:rPr>
+          <w:rFonts w:ascii="Menlo" w:hAnsi="Menlo" w:cs="Menlo"/>
+          <w:b/>
+          <w:bCs/>
+          <w:color w:val="000000"/>
+          <w:sz w:val="22"/>
+          <w:szCs w:val="22"/>
+          <w:lang w:val="en-GB"/>
+        </w:rPr>
+        <w:t>l</w:t>
+      </w:r>
+      <w:r>
+        <w:rPr>
+          <w:rFonts w:ascii="Menlo" w:hAnsi="Menlo" w:cs="Menlo"/>
+          <w:color w:val="000000"/>
+          <w:sz w:val="22"/>
+          <w:szCs w:val="22"/>
+          <w:lang w:val="en-GB"/>
+        </w:rPr>
+        <w:t xml:space="preserve"> </w:t>
+      </w:r>
+      <w:r>
+        <w:rPr>
+          <w:rFonts w:ascii="Menlo" w:hAnsi="Menlo" w:cs="Menlo"/>
+          <w:color w:val="000000"/>
+          <w:sz w:val="22"/>
+          <w:szCs w:val="22"/>
+          <w:lang w:val="en-GB"/>
+        </w:rPr>
+        <w:t>[58.0, 2.0]</w:t>
+      </w:r>
+    </w:p>
+    <w:p>
+      <w:pPr>
+        <w:outlineLvl w:val="0"/>
+        <w:rPr>
+          <w:rFonts w:ascii="Menlo" w:hAnsi="Menlo" w:cs="Menlo"/>
+          <w:color w:val="000000"/>
+          <w:sz w:val="22"/>
+          <w:szCs w:val="22"/>
+          <w:lang w:val="en-GB"/>
+        </w:rPr>
+      </w:pPr>
+      <w:r>
+        <w:rPr>
+          <w:rFonts w:ascii="Menlo" w:hAnsi="Menlo" w:cs="Menlo"/>
+          <w:b/>
+          <w:bCs/>
+          <w:color w:val="000000"/>
+          <w:sz w:val="22"/>
+          <w:szCs w:val="22"/>
+          <w:lang w:val="en-GB"/>
+        </w:rPr>
+        <w:t xml:space="preserve">Sorted </w:t>
+      </w:r>
+      <w:proofErr w:type="spellStart"/>
+      <w:r>
+        <w:rPr>
+          <w:rFonts w:ascii="Menlo" w:hAnsi="Menlo" w:cs="Menlo"/>
+          <w:b/>
+          <w:bCs/>
+          <w:color w:val="000000"/>
+          <w:sz w:val="22"/>
+          <w:szCs w:val="22"/>
+          <w:lang w:val="en-GB"/>
+        </w:rPr>
+        <w:t>Evector</w:t>
+      </w:r>
+      <w:proofErr w:type="spellEnd"/>
+      <w:r>
+        <w:rPr>
+          <w:rFonts w:ascii="Menlo" w:hAnsi="Menlo" w:cs="Menlo"/>
+          <w:color w:val="000000"/>
+          <w:sz w:val="22"/>
+          <w:szCs w:val="22"/>
+          <w:lang w:val="en-GB"/>
+        </w:rPr>
+        <w:t xml:space="preserve"> </w:t>
+      </w:r>
+      <w:r>
+        <w:rPr>
+          <w:rFonts w:ascii="Menlo" w:hAnsi="Menlo" w:cs="Menlo"/>
+          <w:color w:val="000000"/>
+          <w:sz w:val="22"/>
+          <w:szCs w:val="22"/>
+          <w:lang w:val="en-GB"/>
+        </w:rPr>
+        <w:t>[</w:t>
+      </w:r>
+      <w:proofErr w:type="gramStart"/>
+      <w:r>
+        <w:rPr>
+          <w:rFonts w:ascii="Menlo" w:hAnsi="Menlo" w:cs="Menlo"/>
+          <w:color w:val="000000"/>
+          <w:sz w:val="22"/>
+          <w:szCs w:val="22"/>
+          <w:lang w:val="en-GB"/>
+        </w:rPr>
+        <w:t>array(</w:t>
+      </w:r>
+      <w:proofErr w:type="gramEnd"/>
+      <w:r>
+        <w:rPr>
+          <w:rFonts w:ascii="Menlo" w:hAnsi="Menlo" w:cs="Menlo"/>
+          <w:color w:val="000000"/>
+          <w:sz w:val="22"/>
+          <w:szCs w:val="22"/>
+          <w:lang w:val="en-GB"/>
+        </w:rPr>
+        <w:t>[0.70710678,</w:t>
+      </w:r>
+      <w:r>
+        <w:rPr>
+          <w:rFonts w:ascii="Menlo" w:hAnsi="Menlo" w:cs="Menlo"/>
+          <w:color w:val="000000"/>
+          <w:sz w:val="22"/>
+          <w:szCs w:val="22"/>
+          <w:lang w:val="en-GB"/>
+        </w:rPr>
+        <w:tab/>
+      </w:r>
+      <w:r>
+        <w:rPr>
+          <w:rFonts w:ascii="Menlo" w:hAnsi="Menlo" w:cs="Menlo"/>
+          <w:color w:val="000000"/>
+          <w:sz w:val="22"/>
+          <w:szCs w:val="22"/>
+          <w:lang w:val="en-GB"/>
+        </w:rPr>
+        <w:t xml:space="preserve">0.70710678]), </w:t>
+      </w:r>
+    </w:p>
+    <w:p>
+      <w:pPr>
+        <w:ind w:left="1440" w:firstLine="720"/>
+        <w:outlineLvl w:val="0"/>
+      </w:pPr>
+      <w:proofErr w:type="gramStart"/>
+      <w:r>
+        <w:rPr>
+          <w:rFonts w:ascii="Menlo" w:hAnsi="Menlo" w:cs="Menlo"/>
+          <w:color w:val="000000"/>
+          <w:sz w:val="22"/>
+          <w:szCs w:val="22"/>
+          <w:lang w:val="en-GB"/>
+        </w:rPr>
+        <w:t>array(</w:t>
+      </w:r>
+      <w:proofErr w:type="gramEnd"/>
+      <w:r>
+        <w:rPr>
+          <w:rFonts w:ascii="Menlo" w:hAnsi="Menlo" w:cs="Menlo"/>
+          <w:color w:val="000000"/>
+          <w:sz w:val="22"/>
+          <w:szCs w:val="22"/>
+          <w:lang w:val="en-GB"/>
+        </w:rPr>
+        <w:t>[-0.70710678,</w:t>
+      </w:r>
+      <w:r>
+        <w:rPr>
+          <w:rFonts w:ascii="Menlo" w:hAnsi="Menlo" w:cs="Menlo"/>
+          <w:color w:val="000000"/>
+          <w:sz w:val="22"/>
+          <w:szCs w:val="22"/>
+          <w:lang w:val="en-GB"/>
+        </w:rPr>
+        <w:tab/>
+      </w:r>
+      <w:r>
+        <w:rPr>
+          <w:rFonts w:ascii="Menlo" w:hAnsi="Menlo" w:cs="Menlo"/>
+          <w:color w:val="000000"/>
+          <w:sz w:val="22"/>
+          <w:szCs w:val="22"/>
+          <w:lang w:val="en-GB"/>
+        </w:rPr>
+        <w:t>0.70710678])]</w:t>
+      </w:r>
     </w:p>
     <w:p>
       <w:pPr>
@@ -385,6 +1594,7 @@
         <w:outlineLvl w:val="0"/>
       </w:pPr>
       <w:r>
+        <w:lastRenderedPageBreak/>
         <w:t xml:space="preserve">Answer to Question 1(e)(d) </w:t>
       </w:r>
     </w:p>
@@ -623,7 +1833,7 @@
 </file>
 
 <file path=word/styles.xml><?xml version="1.0" encoding="utf-8"?>
-<w:styles xmlns:mc="http://schemas.openxmlformats.org/markup-compatibility/2006" xmlns:r="http://schemas.openxmlformats.org/officeDocument/2006/relationships" xmlns:w="http://schemas.openxmlformats.org/wordprocessingml/2006/main" xmlns:w14="http://schemas.microsoft.com/office/word/2010/wordml" xmlns:w15="http://schemas.microsoft.com/office/word/2012/wordml" mc:Ignorable="w14 w15">
+<w:styles xmlns:mc="http://schemas.openxmlformats.org/markup-compatibility/2006" xmlns:r="http://schemas.openxmlformats.org/officeDocument/2006/relationships" xmlns:w="http://schemas.openxmlformats.org/wordprocessingml/2006/main" xmlns:w14="http://schemas.microsoft.com/office/word/2010/wordml" xmlns:w15="http://schemas.microsoft.com/office/word/2012/wordml" xmlns:w16cid="http://schemas.microsoft.com/office/word/2016/wordml/cid" xmlns:w16se="http://schemas.microsoft.com/office/word/2015/wordml/symex" mc:Ignorable="w14 w15 w16se w16cid">
   <w:docDefaults>
     <w:rPrDefault>
       <w:rPr>
@@ -635,7 +1845,7 @@
     </w:rPrDefault>
     <w:pPrDefault/>
   </w:docDefaults>
-  <w:latentStyles w:defLockedState="0" w:defUIPriority="99" w:defSemiHidden="0" w:defUnhideWhenUsed="0" w:defQFormat="0" w:count="382">
+  <w:latentStyles w:defLockedState="0" w:defUIPriority="99" w:defSemiHidden="0" w:defUnhideWhenUsed="0" w:defQFormat="0" w:count="376">
     <w:lsdException w:name="Normal" w:uiPriority="0" w:qFormat="1"/>
     <w:lsdException w:name="heading 1" w:uiPriority="9" w:qFormat="1"/>
     <w:lsdException w:name="heading 2" w:semiHidden="1" w:uiPriority="9" w:unhideWhenUsed="1" w:qFormat="1"/>
@@ -792,15 +2002,6 @@
     <w:lsdException w:name="Balloon Text" w:semiHidden="1" w:unhideWhenUsed="1"/>
     <w:lsdException w:name="Table Grid" w:uiPriority="39"/>
     <w:lsdException w:name="Table Theme" w:semiHidden="1" w:unhideWhenUsed="1"/>
-    <w:lsdException w:name="Note Level 1" w:semiHidden="1" w:unhideWhenUsed="1"/>
-    <w:lsdException w:name="Note Level 2" w:semiHidden="1" w:unhideWhenUsed="1"/>
-    <w:lsdException w:name="Note Level 3" w:semiHidden="1" w:unhideWhenUsed="1"/>
-    <w:lsdException w:name="Note Level 4" w:semiHidden="1" w:unhideWhenUsed="1"/>
-    <w:lsdException w:name="Note Level 5" w:semiHidden="1" w:unhideWhenUsed="1"/>
-    <w:lsdException w:name="Note Level 6" w:semiHidden="1" w:unhideWhenUsed="1"/>
-    <w:lsdException w:name="Note Level 7" w:semiHidden="1" w:unhideWhenUsed="1"/>
-    <w:lsdException w:name="Note Level 8" w:semiHidden="1" w:unhideWhenUsed="1"/>
-    <w:lsdException w:name="Note Level 9" w:semiHidden="1" w:unhideWhenUsed="1"/>
     <w:lsdException w:name="Placeholder Text" w:semiHidden="1"/>
     <w:lsdException w:name="No Spacing" w:uiPriority="1" w:qFormat="1"/>
     <w:lsdException w:name="Light Shading" w:uiPriority="60"/>

</xml_diff>